<commit_message>
Reviewing the help pages and the vignette and the Description file
</commit_message>
<xml_diff>
--- a/vignettes/AnnualEpidemiologicalReport_PERT2016.docx
+++ b/vignettes/AnnualEpidemiologicalReport_PERT2016.docx
@@ -13325,7 +13325,7 @@
         <w:pStyle w:val="Normal"/>
       </w:pPr>
       <w:r>
-        <w:t xml:space="preserve">Figure 3. Trend and number of pertussis cases, EU/EEA by month, 2012–2016</w:t>
+        <w:t xml:space="preserve">Figure 2. Trend and number of pertussis cases, EU/EEA by month, 2012–2016</w:t>
       </w:r>
     </w:p>
     <w:p xmlns:w="http://schemas.openxmlformats.org/wordprocessingml/2006/main" xmlns:wp="http://schemas.openxmlformats.org/drawingml/2006/wordprocessingDrawing" xmlns:r="http://schemas.openxmlformats.org/officeDocument/2006/relationships" xmlns:w14="http://schemas.microsoft.com/office/word/2010/wordml">
@@ -13346,60 +13346,6 @@
                 <pic:pic xmlns:pic="http://schemas.openxmlformats.org/drawingml/2006/picture">
                   <pic:nvPicPr>
                     <pic:cNvPr id="7" name=""/>
-                    <pic:cNvPicPr>
-                      <a:picLocks noChangeAspect="1" noChangeArrowheads="1"/>
-                    </pic:cNvPicPr>
-                  </pic:nvPicPr>
-                  <pic:blipFill>
-                    <a:blip r:embed="rId23"/>
-                    <a:srcRect/>
-                    <a:stretch>
-                      <a:fillRect/>
-                    </a:stretch>
-                  </pic:blipFill>
-                  <pic:spPr bwMode="auto">
-                    <a:xfrm>
-                      <a:off x="0" y="0"/>
-                      <a:ext cx="5486400" cy="2743200"/>
-                    </a:xfrm>
-                    <a:prstGeom prst="rect">
-                      <a:avLst/>
-                    </a:prstGeom>
-                    <a:noFill/>
-                  </pic:spPr>
-                </pic:pic>
-              </a:graphicData>
-            </a:graphic>
-          </wp:inline>
-        </w:drawing>
-      </w:r>
-    </w:p>
-    <w:p xmlns:w="http://schemas.openxmlformats.org/wordprocessingml/2006/main" xmlns:wp="http://schemas.openxmlformats.org/drawingml/2006/wordprocessingDrawing" xmlns:r="http://schemas.openxmlformats.org/officeDocument/2006/relationships" xmlns:w14="http://schemas.microsoft.com/office/word/2010/wordml">
-      <w:pPr>
-        <w:pStyle w:val="Normal"/>
-      </w:pPr>
-      <w:r>
-        <w:t xml:space="preserve">Figure 2. Distribution of pertussis cases by month, EU/EEA, 2016 and 2012–2015</w:t>
-      </w:r>
-    </w:p>
-    <w:p xmlns:w="http://schemas.openxmlformats.org/wordprocessingml/2006/main" xmlns:wp="http://schemas.openxmlformats.org/drawingml/2006/wordprocessingDrawing" xmlns:r="http://schemas.openxmlformats.org/officeDocument/2006/relationships" xmlns:w14="http://schemas.microsoft.com/office/word/2010/wordml">
-      <w:pPr>
-        <w:pStyle w:val="Normal"/>
-      </w:pPr>
-      <w:r>
-        <w:rPr/>
-        <w:drawing>
-          <wp:inline distT="0" distB="0" distL="0" distR="0">
-            <wp:extent cx="5486400" cy="2743200"/>
-            <wp:docPr id="8" name=""/>
-            <wp:cNvGraphicFramePr>
-              <a:graphicFrameLocks xmlns:a="http://schemas.openxmlformats.org/drawingml/2006/main" noChangeAspect="1"/>
-            </wp:cNvGraphicFramePr>
-            <a:graphic xmlns:a="http://schemas.openxmlformats.org/drawingml/2006/main">
-              <a:graphicData uri="http://schemas.openxmlformats.org/drawingml/2006/picture">
-                <pic:pic xmlns:pic="http://schemas.openxmlformats.org/drawingml/2006/picture">
-                  <pic:nvPicPr>
-                    <pic:cNvPr id="9" name=""/>
                     <pic:cNvPicPr>
                       <a:picLocks noChangeAspect="1" noChangeArrowheads="1"/>
                     </pic:cNvPicPr>
@@ -13455,6 +13401,60 @@
       <w:bookmarkStart w:id="12" w:name="TS_SEASON_BOOKMARK"/>
       <w:bookmarkEnd w:id="11"/>
       <w:bookmarkEnd w:id="12"/>
+    </w:p>
+    <w:p xmlns:w="http://schemas.openxmlformats.org/wordprocessingml/2006/main" xmlns:wp="http://schemas.openxmlformats.org/drawingml/2006/wordprocessingDrawing" xmlns:r="http://schemas.openxmlformats.org/officeDocument/2006/relationships" xmlns:w14="http://schemas.microsoft.com/office/word/2010/wordml">
+      <w:pPr>
+        <w:pStyle w:val="Normal"/>
+      </w:pPr>
+      <w:r>
+        <w:t xml:space="preserve">Figure 3. Distribution of pertussis cases by month, EU/EEA, 2016 and 2012–2015</w:t>
+      </w:r>
+    </w:p>
+    <w:p xmlns:w="http://schemas.openxmlformats.org/wordprocessingml/2006/main" xmlns:wp="http://schemas.openxmlformats.org/drawingml/2006/wordprocessingDrawing" xmlns:r="http://schemas.openxmlformats.org/officeDocument/2006/relationships" xmlns:w14="http://schemas.microsoft.com/office/word/2010/wordml">
+      <w:pPr>
+        <w:pStyle w:val="Normal"/>
+      </w:pPr>
+      <w:r>
+        <w:rPr/>
+        <w:drawing>
+          <wp:inline distT="0" distB="0" distL="0" distR="0">
+            <wp:extent cx="5486400" cy="2743200"/>
+            <wp:docPr id="8" name=""/>
+            <wp:cNvGraphicFramePr>
+              <a:graphicFrameLocks xmlns:a="http://schemas.openxmlformats.org/drawingml/2006/main" noChangeAspect="1"/>
+            </wp:cNvGraphicFramePr>
+            <a:graphic xmlns:a="http://schemas.openxmlformats.org/drawingml/2006/main">
+              <a:graphicData uri="http://schemas.openxmlformats.org/drawingml/2006/picture">
+                <pic:pic xmlns:pic="http://schemas.openxmlformats.org/drawingml/2006/picture">
+                  <pic:nvPicPr>
+                    <pic:cNvPr id="9" name=""/>
+                    <pic:cNvPicPr>
+                      <a:picLocks noChangeAspect="1" noChangeArrowheads="1"/>
+                    </pic:cNvPicPr>
+                  </pic:nvPicPr>
+                  <pic:blipFill>
+                    <a:blip r:embed="rId23"/>
+                    <a:srcRect/>
+                    <a:stretch>
+                      <a:fillRect/>
+                    </a:stretch>
+                  </pic:blipFill>
+                  <pic:spPr bwMode="auto">
+                    <a:xfrm>
+                      <a:off x="0" y="0"/>
+                      <a:ext cx="5486400" cy="2743200"/>
+                    </a:xfrm>
+                    <a:prstGeom prst="rect">
+                      <a:avLst/>
+                    </a:prstGeom>
+                    <a:noFill/>
+                  </pic:spPr>
+                </pic:pic>
+              </a:graphicData>
+            </a:graphic>
+          </wp:inline>
+        </w:drawing>
+      </w:r>
     </w:p>
     <w:p>
       <w:pPr>

</xml_diff>